<commit_message>
Update Sakriya Belbin Analysis.docx
</commit_message>
<xml_diff>
--- a/Belbin Analysis/Sakriya Belbin Analysis.docx
+++ b/Belbin Analysis/Sakriya Belbin Analysis.docx
@@ -27,43 +27,57 @@
       </w:sdtEndPr>
       <w:sdtContent>
         <w:bookmarkStart w:id="0" w:name="_Hlk2344324" w:displacedByCustomXml="prev"/>
+        <w:bookmarkEnd w:id="0"/>
         <w:p>
           <w:pPr>
             <w:pStyle w:val="Title"/>
             <w:jc w:val="center"/>
             <w:rPr>
-              <w:sz w:val="80"/>
-              <w:szCs w:val="80"/>
+              <w:caps/>
+              <w:color w:val="4472C4" w:themeColor="accent1"/>
+              <w:sz w:val="72"/>
+              <w:szCs w:val="72"/>
             </w:rPr>
           </w:pPr>
-          <w:sdt>
-            <w:sdtPr>
-              <w:rPr>
-                <w:caps/>
-                <w:color w:val="4472C4" w:themeColor="accent1"/>
-                <w:sz w:val="72"/>
-                <w:szCs w:val="72"/>
-              </w:rPr>
-              <w:alias w:val="Title"/>
-              <w:tag w:val=""/>
-              <w:id w:val="1735040861"/>
-              <w:dataBinding w:prefixMappings="xmlns:ns0='http://purl.org/dc/elements/1.1/' xmlns:ns1='http://schemas.openxmlformats.org/package/2006/metadata/core-properties' " w:xpath="/ns1:coreProperties[1]/ns0:title[1]" w:storeItemID="{6C3C8BC8-F283-45AE-878A-BAB7291924A1}"/>
-              <w:text/>
-            </w:sdtPr>
-            <w:sdtEndPr/>
-            <w:sdtContent>
-              <w:r>
-                <w:rPr>
-                  <w:caps/>
-                  <w:color w:val="4472C4" w:themeColor="accent1"/>
-                  <w:sz w:val="72"/>
-                  <w:szCs w:val="72"/>
-                </w:rPr>
-                <w:t>Cleckhudderfax E-convinient Store</w:t>
-              </w:r>
-            </w:sdtContent>
-          </w:sdt>
-          <w:bookmarkEnd w:id="0"/>
+          <w:r>
+            <w:rPr>
+              <w:caps/>
+              <w:color w:val="4472C4" w:themeColor="accent1"/>
+              <w:sz w:val="72"/>
+              <w:szCs w:val="72"/>
+            </w:rPr>
+            <w:t>CLECKHUDDERSFAX E-CONVENIENT STORE</w:t>
+          </w:r>
+        </w:p>
+        <w:p>
+          <w:pPr>
+            <w:pStyle w:val="Title"/>
+            <w:jc w:val="center"/>
+            <w:rPr>
+              <w:caps/>
+              <w:color w:val="4472C4" w:themeColor="accent1"/>
+              <w:sz w:val="72"/>
+              <w:szCs w:val="72"/>
+            </w:rPr>
+          </w:pPr>
+          <w:r>
+            <w:rPr>
+              <w:caps/>
+              <w:color w:val="4472C4" w:themeColor="accent1"/>
+              <w:sz w:val="72"/>
+              <w:szCs w:val="72"/>
+            </w:rPr>
+            <w:t>Group 3</w:t>
+          </w:r>
+          <w:r>
+            <w:rPr>
+              <w:caps/>
+              <w:color w:val="4472C4" w:themeColor="accent1"/>
+              <w:sz w:val="72"/>
+              <w:szCs w:val="72"/>
+            </w:rPr>
+            <w:t xml:space="preserve"> </w:t>
+          </w:r>
         </w:p>
         <w:sdt>
           <w:sdtPr>
@@ -77,6 +91,7 @@
             <w:alias w:val="Subtitle"/>
             <w:tag w:val=""/>
             <w:id w:val="328029620"/>
+            <w:showingPlcHdr/>
             <w:dataBinding w:prefixMappings="xmlns:ns0='http://purl.org/dc/elements/1.1/' xmlns:ns1='http://schemas.openxmlformats.org/package/2006/metadata/core-properties' " w:xpath="/ns1:coreProperties[1]/ns0:subject[1]" w:storeItemID="{6C3C8BC8-F283-45AE-878A-BAB7291924A1}"/>
             <w:text/>
           </w:sdtPr>
@@ -84,7 +99,7 @@
           <w:sdtContent>
             <w:p>
               <w:pPr>
-                <w:pStyle w:val="NoSpacing"/>
+                <w:pStyle w:val="Title"/>
                 <w:jc w:val="center"/>
                 <w:rPr>
                   <w:color w:val="4472C4" w:themeColor="accent1"/>
@@ -100,17 +115,7 @@
                   <w:sz w:val="40"/>
                   <w:szCs w:val="40"/>
                 </w:rPr>
-                <w:t xml:space="preserve">Team </w:t>
-              </w:r>
-              <w:r>
-                <w:rPr>
-                  <w:rFonts w:ascii="Times New Roman" w:hAnsi="Times New Roman" w:cs="Times New Roman"/>
-                  <w:b/>
-                  <w:color w:val="4472C4" w:themeColor="accent1"/>
-                  <w:sz w:val="40"/>
-                  <w:szCs w:val="40"/>
-                </w:rPr>
-                <w:t>3</w:t>
+                <w:t xml:space="preserve">     </w:t>
               </w:r>
             </w:p>
           </w:sdtContent>
@@ -154,6 +159,33 @@
               <w:u w:val="single"/>
             </w:rPr>
           </w:pPr>
+          <w:bookmarkStart w:id="1" w:name="_Hlk33695134"/>
+          <w:r>
+            <w:rPr>
+              <w:rFonts w:ascii="Times New Roman" w:hAnsi="Times New Roman" w:cs="Times New Roman"/>
+              <w:b/>
+              <w:i/>
+              <w:color w:val="4472C4" w:themeColor="accent1"/>
+              <w:sz w:val="28"/>
+              <w:szCs w:val="28"/>
+              <w:u w:val="single"/>
+            </w:rPr>
+            <w:t>Team Members</w:t>
+          </w:r>
+        </w:p>
+        <w:p>
+          <w:pPr>
+            <w:jc w:val="center"/>
+            <w:rPr>
+              <w:rFonts w:ascii="Times New Roman" w:hAnsi="Times New Roman" w:cs="Times New Roman"/>
+              <w:b/>
+              <w:i/>
+              <w:color w:val="4472C4" w:themeColor="accent1"/>
+              <w:sz w:val="28"/>
+              <w:szCs w:val="28"/>
+              <w:u w:val="single"/>
+            </w:rPr>
+          </w:pPr>
           <w:r>
             <w:rPr>
               <w:rFonts w:ascii="Times New Roman" w:hAnsi="Times New Roman" w:cs="Times New Roman"/>
@@ -268,7 +300,48 @@
               <w:szCs w:val="28"/>
               <w:u w:val="single"/>
             </w:rPr>
-            <w:t>Utsav Sapkota</w:t>
+            <w:t xml:space="preserve">Utsav </w:t>
+          </w:r>
+          <w:bookmarkEnd w:id="1"/>
+          <w:r>
+            <w:rPr>
+              <w:rFonts w:ascii="Times New Roman" w:hAnsi="Times New Roman" w:cs="Times New Roman"/>
+              <w:b/>
+              <w:i/>
+              <w:color w:val="4472C4" w:themeColor="accent1"/>
+              <w:sz w:val="28"/>
+              <w:szCs w:val="28"/>
+              <w:u w:val="single"/>
+            </w:rPr>
+            <w:t>Sapkota</w:t>
+          </w:r>
+          <w:bookmarkStart w:id="2" w:name="_GoBack"/>
+          <w:bookmarkEnd w:id="2"/>
+        </w:p>
+        <w:p>
+          <w:pPr>
+            <w:spacing w:after="160" w:line="259" w:lineRule="auto"/>
+            <w:rPr>
+              <w:rFonts w:ascii="Times New Roman" w:hAnsi="Times New Roman" w:cs="Times New Roman"/>
+              <w:b/>
+              <w:i/>
+              <w:color w:val="4472C4" w:themeColor="accent1"/>
+              <w:sz w:val="28"/>
+              <w:szCs w:val="28"/>
+              <w:u w:val="single"/>
+            </w:rPr>
+          </w:pPr>
+          <w:r>
+            <w:rPr>
+              <w:rFonts w:ascii="Times New Roman" w:hAnsi="Times New Roman" w:cs="Times New Roman"/>
+              <w:b/>
+              <w:i/>
+              <w:color w:val="4472C4" w:themeColor="accent1"/>
+              <w:sz w:val="28"/>
+              <w:szCs w:val="28"/>
+              <w:u w:val="single"/>
+            </w:rPr>
+            <w:br w:type="page"/>
           </w:r>
         </w:p>
         <w:p>
@@ -283,84 +356,6 @@
               <w:szCs w:val="28"/>
               <w:u w:val="single"/>
             </w:rPr>
-          </w:pPr>
-        </w:p>
-        <w:p>
-          <w:pPr>
-            <w:jc w:val="center"/>
-            <w:rPr>
-              <w:rFonts w:ascii="Times New Roman" w:hAnsi="Times New Roman" w:cs="Times New Roman"/>
-              <w:b/>
-              <w:i/>
-              <w:color w:val="4472C4" w:themeColor="accent1"/>
-              <w:sz w:val="28"/>
-              <w:szCs w:val="28"/>
-              <w:u w:val="single"/>
-            </w:rPr>
-          </w:pPr>
-        </w:p>
-        <w:p>
-          <w:pPr>
-            <w:jc w:val="center"/>
-          </w:pPr>
-          <w:r>
-            <w:t>Sakriya Bajracharya</w:t>
-          </w:r>
-        </w:p>
-        <w:p>
-          <w:pPr>
-            <w:jc w:val="center"/>
-          </w:pPr>
-        </w:p>
-        <w:p>
-          <w:pPr>
-            <w:jc w:val="center"/>
-          </w:pPr>
-        </w:p>
-        <w:p>
-          <w:pPr>
-            <w:jc w:val="center"/>
-          </w:pPr>
-        </w:p>
-        <w:p>
-          <w:pPr>
-            <w:jc w:val="center"/>
-          </w:pPr>
-        </w:p>
-        <w:p>
-          <w:pPr>
-            <w:jc w:val="center"/>
-          </w:pPr>
-        </w:p>
-        <w:p/>
-        <w:p>
-          <w:pPr>
-            <w:jc w:val="center"/>
-          </w:pPr>
-        </w:p>
-        <w:p>
-          <w:pPr>
-            <w:jc w:val="center"/>
-          </w:pPr>
-        </w:p>
-        <w:p>
-          <w:pPr>
-            <w:jc w:val="center"/>
-          </w:pPr>
-        </w:p>
-        <w:p>
-          <w:pPr>
-            <w:jc w:val="center"/>
-          </w:pPr>
-        </w:p>
-        <w:p>
-          <w:pPr>
-            <w:jc w:val="center"/>
-          </w:pPr>
-        </w:p>
-        <w:p>
-          <w:pPr>
-            <w:jc w:val="center"/>
           </w:pPr>
         </w:p>
       </w:sdtContent>
@@ -751,23 +746,13 @@
                 <w:szCs w:val="28"/>
               </w:rPr>
             </w:pPr>
-            <w:proofErr w:type="gramStart"/>
-            <w:r>
-              <w:rPr>
-                <w:rFonts w:ascii="Times New Roman" w:hAnsi="Times New Roman" w:cs="Times New Roman"/>
-                <w:sz w:val="28"/>
-                <w:szCs w:val="28"/>
-              </w:rPr>
-              <w:t>Yes,  I</w:t>
-            </w:r>
-            <w:proofErr w:type="gramEnd"/>
-            <w:r>
-              <w:rPr>
-                <w:rFonts w:ascii="Times New Roman" w:hAnsi="Times New Roman" w:cs="Times New Roman"/>
-                <w:sz w:val="28"/>
-                <w:szCs w:val="28"/>
-              </w:rPr>
-              <w:t xml:space="preserve"> do think that the description of these roles are an accurate description of my behaviour in teams, </w:t>
+            <w:r>
+              <w:rPr>
+                <w:rFonts w:ascii="Times New Roman" w:hAnsi="Times New Roman" w:cs="Times New Roman"/>
+                <w:sz w:val="28"/>
+                <w:szCs w:val="28"/>
+              </w:rPr>
+              <w:t xml:space="preserve">Yes,  I do think that the description of these roles are an accurate description of my behaviour in teams, </w:t>
             </w:r>
             <w:r>
               <w:rPr>
@@ -907,25 +892,7 @@
                 <w:sz w:val="28"/>
                 <w:szCs w:val="28"/>
               </w:rPr>
-              <w:t xml:space="preserve">Possible situation when I might be able to work on developing </w:t>
-            </w:r>
-            <w:proofErr w:type="gramStart"/>
-            <w:r>
-              <w:rPr>
-                <w:rFonts w:ascii="Times New Roman" w:hAnsi="Times New Roman" w:cs="Times New Roman"/>
-                <w:sz w:val="28"/>
-                <w:szCs w:val="28"/>
-              </w:rPr>
-              <w:t>these skill</w:t>
-            </w:r>
-            <w:proofErr w:type="gramEnd"/>
-            <w:r>
-              <w:rPr>
-                <w:rFonts w:ascii="Times New Roman" w:hAnsi="Times New Roman" w:cs="Times New Roman"/>
-                <w:sz w:val="28"/>
-                <w:szCs w:val="28"/>
-              </w:rPr>
-              <w:t xml:space="preserve"> are when I have to become the team leader as the leader in our group is changed biweekly and I have to take on leadership role to further enhance my skills</w:t>
+              <w:t>Possible situation when I might be able to work on developing these skill are when I have to become the team leader as the leader in our group is changed biweekly and I have to take on leadership role to further enhance my skills</w:t>
             </w:r>
           </w:p>
         </w:tc>
@@ -953,8 +920,16 @@
                 <w:sz w:val="28"/>
                 <w:szCs w:val="28"/>
               </w:rPr>
+              <w:t xml:space="preserve">Considering your team working, how do you think you could improve your effectiveness in group work and in contributing to the </w:t>
+            </w:r>
+            <w:r>
+              <w:rPr>
+                <w:rFonts w:ascii="Times New Roman" w:hAnsi="Times New Roman" w:cs="Times New Roman"/>
+                <w:sz w:val="28"/>
+                <w:szCs w:val="28"/>
+              </w:rPr>
               <w:lastRenderedPageBreak/>
-              <w:t>Considering your team working, how do you think you could improve your effectiveness in group work and in contributing to the success of teams that you work in?</w:t>
+              <w:t>success of teams that you work in?</w:t>
             </w:r>
           </w:p>
         </w:tc>
@@ -992,17 +967,7 @@
                 <w:sz w:val="28"/>
                 <w:szCs w:val="28"/>
               </w:rPr>
-              <w:t>I think that I can push my teammates harder so that they are able to complete the tasks that are ass</w:t>
-            </w:r>
-            <w:bookmarkStart w:id="1" w:name="_GoBack"/>
-            <w:bookmarkEnd w:id="1"/>
-            <w:r>
-              <w:rPr>
-                <w:rFonts w:ascii="Times New Roman" w:hAnsi="Times New Roman" w:cs="Times New Roman"/>
-                <w:sz w:val="28"/>
-                <w:szCs w:val="28"/>
-              </w:rPr>
-              <w:t xml:space="preserve">igned to them, and </w:t>
+              <w:t xml:space="preserve">I think that I can push my teammates harder so that they are able to complete the tasks that are assigned to them, and </w:t>
             </w:r>
           </w:p>
         </w:tc>
@@ -1477,7 +1442,7 @@
     <w:lsdException w:name="Table Web 2" w:semiHidden="1" w:unhideWhenUsed="1"/>
     <w:lsdException w:name="Table Web 3" w:semiHidden="1" w:unhideWhenUsed="1"/>
     <w:lsdException w:name="Balloon Text" w:semiHidden="1" w:unhideWhenUsed="1"/>
-    <w:lsdException w:name="Table Grid" w:semiHidden="1" w:uiPriority="59" w:unhideWhenUsed="1"/>
+    <w:lsdException w:name="Table Grid" w:uiPriority="59"/>
     <w:lsdException w:name="Table Theme" w:semiHidden="1" w:unhideWhenUsed="1"/>
     <w:lsdException w:name="Placeholder Text" w:semiHidden="1"/>
     <w:lsdException w:name="No Spacing" w:uiPriority="1" w:qFormat="1"/>
@@ -1849,6 +1814,7 @@
     <w:basedOn w:val="DefaultParagraphFont"/>
     <w:link w:val="Title"/>
     <w:uiPriority w:val="10"/>
+    <w:qFormat/>
     <w:rsid w:val="00F666EA"/>
     <w:rPr>
       <w:rFonts w:asciiTheme="majorHAnsi" w:eastAsiaTheme="majorEastAsia" w:hAnsiTheme="majorHAnsi" w:cstheme="majorBidi"/>

</xml_diff>